<commit_message>
Changed ; to :
</commit_message>
<xml_diff>
--- a/Motor/Replace Cogged V-Belts/template.docx
+++ b/Motor/Replace Cogged V-Belts/template.docx
@@ -681,14 +681,12 @@
       <w:pPr>
         <w:spacing w:before="120" w:after="120" w:line="360" w:lineRule="auto"/>
       </w:pPr>
-      <w:proofErr w:type="gramStart"/>
       <w:r>
         <w:t>w</w:t>
       </w:r>
       <w:r>
         <w:t>here</w:t>
       </w:r>
-      <w:proofErr w:type="gramEnd"/>
       <w:r>
         <w:t>,</w:t>
       </w:r>
@@ -712,7 +710,7 @@
         <w:t>= Total power rating of motors</w:t>
       </w:r>
       <w:r>
-        <w:t>;</w:t>
+        <w:t>:</w:t>
       </w:r>
       <w:r>
         <w:t xml:space="preserve"> </w:t>
@@ -741,7 +739,13 @@
       </w:r>
       <w:r>
         <w:tab/>
-        <w:t>= Conversion constant; 0.746 kW/HP</w:t>
+        <w:t>= Conversion constant</w:t>
+      </w:r>
+      <w:r>
+        <w:t>:</w:t>
+      </w:r>
+      <w:r>
+        <w:t xml:space="preserve"> 0.746 kW/HP</w:t>
       </w:r>
     </w:p>
     <w:p>
@@ -763,7 +767,10 @@
         <w:t>f the motor</w:t>
       </w:r>
       <w:r>
-        <w:t xml:space="preserve">; </w:t>
+        <w:t>:</w:t>
+      </w:r>
+      <w:r>
+        <w:t xml:space="preserve"> </w:t>
       </w:r>
       <w:r>
         <w:t>${ETA}</w:t>
@@ -784,7 +791,13 @@
       </w:r>
       <w:r>
         <w:tab/>
-        <w:t xml:space="preserve">= Average fraction of rated power at which motor runs; </w:t>
+        <w:t>= Average fraction of rated power at which motor runs</w:t>
+      </w:r>
+      <w:r>
+        <w:t>:</w:t>
+      </w:r>
+      <w:r>
+        <w:t xml:space="preserve"> </w:t>
       </w:r>
       <w:r>
         <w:t>${LF}</w:t>
@@ -804,7 +817,13 @@
       </w:r>
       <w:r>
         <w:tab/>
-        <w:t xml:space="preserve">= Annual operating hours of the equipment; </w:t>
+        <w:t>= Annual operating hours of the equipment</w:t>
+      </w:r>
+      <w:r>
+        <w:t>:</w:t>
+      </w:r>
+      <w:r>
+        <w:t xml:space="preserve"> </w:t>
       </w:r>
       <w:r>
         <w:t>${OH}</w:t>
@@ -812,21 +831,8 @@
       <w:r>
         <w:t xml:space="preserve"> </w:t>
       </w:r>
-      <w:proofErr w:type="spellStart"/>
-      <w:r>
-        <w:t>hrs</w:t>
-      </w:r>
-      <w:proofErr w:type="spellEnd"/>
-      <w:r>
-        <w:t>/</w:t>
-      </w:r>
-      <w:proofErr w:type="spellStart"/>
-      <w:r>
-        <w:t>yr</w:t>
-      </w:r>
-      <w:proofErr w:type="spellEnd"/>
-      <w:r>
-        <w:t xml:space="preserve"> (</w:t>
+      <w:r>
+        <w:t>hrs/yr (</w:t>
       </w:r>
       <w:r>
         <w:t>${HR}</w:t>
@@ -866,7 +872,13 @@
       </w:r>
       <w:r>
         <w:tab/>
-        <w:t>= Fractional energy savings; 1.5%.</w:t>
+        <w:t>= Fractional energy savings</w:t>
+      </w:r>
+      <w:r>
+        <w:t>:</w:t>
+      </w:r>
+      <w:r>
+        <w:t xml:space="preserve"> 1.5%.</w:t>
       </w:r>
     </w:p>
     <w:p>
@@ -916,23 +928,7 @@
         <w:t>${OH}</w:t>
       </w:r>
       <w:r>
-        <w:t xml:space="preserve"> </w:t>
-      </w:r>
-      <w:proofErr w:type="spellStart"/>
-      <w:r>
-        <w:t>hrs</w:t>
-      </w:r>
-      <w:proofErr w:type="spellEnd"/>
-      <w:r>
-        <w:t>/</w:t>
-      </w:r>
-      <w:proofErr w:type="spellStart"/>
-      <w:r>
-        <w:t>yr</w:t>
-      </w:r>
-      <w:proofErr w:type="spellEnd"/>
-      <w:r>
-        <w:t xml:space="preserve"> </w:t>
+        <w:t xml:space="preserve"> hrs/yr </w:t>
       </w:r>
       <w:r>
         <w:t>×</w:t>
@@ -1081,14 +1077,12 @@
         <w:spacing w:line="360" w:lineRule="auto"/>
         <w:jc w:val="both"/>
       </w:pPr>
-      <w:proofErr w:type="gramStart"/>
       <w:r>
         <w:t>w</w:t>
       </w:r>
       <w:r>
         <w:t>here</w:t>
       </w:r>
-      <w:proofErr w:type="gramEnd"/>
       <w:r>
         <w:t>,</w:t>
       </w:r>
@@ -1121,13 +1115,8 @@
         <w:t>%</w:t>
       </w:r>
       <w:r>
-        <w:t>/</w:t>
-      </w:r>
-      <w:proofErr w:type="spellStart"/>
-      <w:r>
-        <w:t>mo</w:t>
-      </w:r>
-      <w:proofErr w:type="spellEnd"/>
+        <w:t>/mo</w:t>
+      </w:r>
       <w:r>
         <w:tab/>
       </w:r>
@@ -1157,30 +1146,23 @@
         <w:t>Conversion constant</w:t>
       </w:r>
       <w:r>
-        <w:t xml:space="preserve">; </w:t>
+        <w:t>:</w:t>
+      </w:r>
+      <w:r>
+        <w:t xml:space="preserve"> </w:t>
       </w:r>
       <w:r>
         <w:t>12</w:t>
       </w:r>
       <w:r>
-        <w:t xml:space="preserve"> </w:t>
-      </w:r>
-      <w:proofErr w:type="spellStart"/>
-      <w:r>
-        <w:t>mo</w:t>
+        <w:t xml:space="preserve"> mo</w:t>
       </w:r>
       <w:r>
         <w:t>s</w:t>
       </w:r>
-      <w:proofErr w:type="spellEnd"/>
-      <w:r>
-        <w:t>/</w:t>
-      </w:r>
-      <w:proofErr w:type="spellStart"/>
-      <w:r>
-        <w:t>yr</w:t>
-      </w:r>
-      <w:proofErr w:type="spellEnd"/>
+      <w:r>
+        <w:t>/yr</w:t>
+      </w:r>
     </w:p>
     <w:p>
       <w:pPr>
@@ -1234,41 +1216,20 @@
         <w:t>${CF}</w:t>
       </w:r>
       <w:r>
-        <w:t>%/</w:t>
-      </w:r>
-      <w:proofErr w:type="spellStart"/>
-      <w:r>
-        <w:t>mo</w:t>
-      </w:r>
-      <w:proofErr w:type="spellEnd"/>
+        <w:t xml:space="preserve">%/mo </w:t>
+      </w:r>
+      <w:r>
+        <w:t>×</w:t>
+      </w:r>
       <w:r>
         <w:t xml:space="preserve"> </w:t>
       </w:r>
       <w:r>
-        <w:t>×</w:t>
-      </w:r>
-      <w:r>
-        <w:t xml:space="preserve"> </w:t>
-      </w:r>
-      <w:r>
         <w:t>12</w:t>
       </w:r>
       <w:r>
-        <w:t xml:space="preserve"> </w:t>
-      </w:r>
-      <w:proofErr w:type="spellStart"/>
-      <w:r>
-        <w:t>mos</w:t>
-      </w:r>
-      <w:proofErr w:type="spellEnd"/>
-      <w:r>
-        <w:t>/</w:t>
-      </w:r>
-      <w:proofErr w:type="spellStart"/>
-      <w:r>
-        <w:t>yr</w:t>
-      </w:r>
-      <w:proofErr w:type="spellEnd"/>
+        <w:t xml:space="preserve"> mos/yr</w:t>
+      </w:r>
       <w:r>
         <w:t xml:space="preserve"> ×</w:t>
       </w:r>
@@ -1382,32 +1343,24 @@
         <w:t>${ES}</w:t>
       </w:r>
       <w:r>
-        <w:t xml:space="preserve"> kWh/</w:t>
-      </w:r>
-      <w:proofErr w:type="spellStart"/>
-      <w:r>
-        <w:t>yr</w:t>
-      </w:r>
-      <w:proofErr w:type="spellEnd"/>
+        <w:t xml:space="preserve"> kWh/yr </w:t>
+      </w:r>
+      <w:r>
+        <w:t xml:space="preserve">× </w:t>
+      </w:r>
+      <w:r>
+        <w:t>${EC}</w:t>
+      </w:r>
+      <w:r>
+        <w:t xml:space="preserve">/kWh + </w:t>
+      </w:r>
+      <w:r>
+        <w:t>${DS}</w:t>
+      </w:r>
       <w:r>
         <w:t xml:space="preserve"> </w:t>
       </w:r>
       <w:r>
-        <w:t xml:space="preserve">× </w:t>
-      </w:r>
-      <w:r>
-        <w:t>${EC}</w:t>
-      </w:r>
-      <w:r>
-        <w:t xml:space="preserve">/kWh + </w:t>
-      </w:r>
-      <w:r>
-        <w:t>${DS}</w:t>
-      </w:r>
-      <w:r>
-        <w:t xml:space="preserve"> </w:t>
-      </w:r>
-      <w:r>
         <w:t xml:space="preserve">kW× </w:t>
       </w:r>
       <w:r>
@@ -1434,13 +1387,8 @@
         <w:t>${ECS}</w:t>
       </w:r>
       <w:r>
-        <w:t>/</w:t>
-      </w:r>
-      <w:proofErr w:type="spellStart"/>
-      <w:r>
-        <w:t>yr</w:t>
-      </w:r>
-      <w:proofErr w:type="spellEnd"/>
+        <w:t>/yr</w:t>
+      </w:r>
       <w:r>
         <w:t xml:space="preserve"> </w:t>
       </w:r>
@@ -1473,11 +1421,9 @@
       <w:r>
         <w:t>/</w:t>
       </w:r>
-      <w:proofErr w:type="spellStart"/>
       <w:r>
         <w:t>yr</w:t>
       </w:r>
-      <w:proofErr w:type="spellEnd"/>
     </w:p>
     <w:p>
       <w:pPr>
@@ -1803,15 +1749,7 @@
         <w:jc w:val="both"/>
       </w:pPr>
       <w:r>
-        <w:t xml:space="preserve">The below links are for implementation cost references. We do not endorse/recommend these brands or products. Furthermore, these products may or may not be suitable for the application. The client should contact a vendor(s) to conduct a detailed study of the process </w:t>
-      </w:r>
-      <w:proofErr w:type="gramStart"/>
-      <w:r>
-        <w:t>in order to</w:t>
-      </w:r>
-      <w:proofErr w:type="gramEnd"/>
-      <w:r>
-        <w:t xml:space="preserve"> determine the best product for the recommended application. </w:t>
+        <w:t xml:space="preserve">The below links are for implementation cost references. We do not endorse/recommend these brands or products. Furthermore, these products may or may not be suitable for the application. The client should contact a vendor(s) to conduct a detailed study of the process in order to determine the best product for the recommended application. </w:t>
       </w:r>
     </w:p>
     <w:p>
@@ -3209,28 +3147,28 @@
 </file>
 
 <file path=customXml/item1.xml><?xml version="1.0" encoding="utf-8"?>
-<b:Sources xmlns:b="http://schemas.openxmlformats.org/officeDocument/2006/bibliography" xmlns="http://schemas.openxmlformats.org/officeDocument/2006/bibliography" SelectedStyle="\APASixthEditionOfficeOnline.xsl" StyleName="APA" Version="6"/>
-</file>
-
-<file path=customXml/item2.xml><?xml version="1.0" encoding="utf-8"?>
 <go:gDocsCustomXmlDataStorage xmlns:go="http://customooxmlschemas.google.com/" xmlns:r="http://schemas.openxmlformats.org/officeDocument/2006/relationships">
   <go:docsCustomData xmlns:go="http://customooxmlschemas.google.com/" roundtripDataSignature="AMtx7mh76oPSjOVvJMM5Q07DotePeO+XBw==">AMUW2mUKrIxnikN53L6TotdhO1+frNCnXfI9+TEPfIJCcbWRNdAP82vCfnMa2h9n9tXaInHIE9PI1t+nsdA4pBpGqCBsQx3zpzENkP8apZFiRSl2XlZ1qfWYE1X50ivDfWNfJhZJaDBU</go:docsCustomData>
 </go:gDocsCustomXmlDataStorage>
 </file>
 
-<file path=customXml/itemProps1.xml><?xml version="1.0" encoding="utf-8"?>
-<ds:datastoreItem xmlns:ds="http://schemas.openxmlformats.org/officeDocument/2006/customXml" ds:itemID="{BE4D2820-A8AD-47F1-BA08-9B6B7922017C}">
-  <ds:schemaRefs>
-    <ds:schemaRef ds:uri="http://schemas.openxmlformats.org/officeDocument/2006/bibliography"/>
-  </ds:schemaRefs>
-</ds:datastoreItem>
+<file path=customXml/item2.xml><?xml version="1.0" encoding="utf-8"?>
+<b:Sources xmlns:b="http://schemas.openxmlformats.org/officeDocument/2006/bibliography" xmlns="http://schemas.openxmlformats.org/officeDocument/2006/bibliography" SelectedStyle="\APASixthEditionOfficeOnline.xsl" StyleName="APA" Version="6"/>
 </file>
 
-<file path=customXml/itemProps2.xml><?xml version="1.0" encoding="utf-8"?>
+<file path=customXml/itemProps1.xml><?xml version="1.0" encoding="utf-8"?>
 <ds:datastoreItem xmlns:ds="http://schemas.openxmlformats.org/officeDocument/2006/customXml" ds:itemID="{11111111-1234-1234-1234-123412341234}">
   <ds:schemaRefs>
     <ds:schemaRef ds:uri="http://customooxmlschemas.google.com/"/>
     <ds:schemaRef ds:uri="http://schemas.openxmlformats.org/officeDocument/2006/relationships"/>
   </ds:schemaRefs>
 </ds:datastoreItem>
+</file>
+
+<file path=customXml/itemProps2.xml><?xml version="1.0" encoding="utf-8"?>
+<ds:datastoreItem xmlns:ds="http://schemas.openxmlformats.org/officeDocument/2006/customXml" ds:itemID="{BE4D2820-A8AD-47F1-BA08-9B6B7922017C}">
+  <ds:schemaRefs>
+    <ds:schemaRef ds:uri="http://schemas.openxmlformats.org/officeDocument/2006/bibliography"/>
+  </ds:schemaRefs>
+</ds:datastoreItem>
 </file>
</xml_diff>